<commit_message>
✅ DOCX Enhancement: Company Name 6pt Before Spacing - Added visual separation between experience entries using direct formatting, follows established DOCX architecture patterns, preserves all existing functionality
</commit_message>
<xml_diff>
--- a/downloadedYCinspiredResume_v4.docx
+++ b/downloadedYCinspiredResume_v4.docx
@@ -14,7 +14,7 @@
           <w:color w:val="000000"/>
           <w:sz w:val="40"/>
         </w:rPr>
-        <w:t>John (Jo) Doe</w:t>
+        <w:t>Nana Wang</w:t>
       </w:r>
     </w:p>
     <w:p>
@@ -28,7 +28,7 @@
           <w:color w:val="000000"/>
           <w:sz w:val="20"/>
         </w:rPr>
-        <w:t>123.456.7890 • john.doe@email.com • github.com/jodo</w:t>
+        <w:t>999-999-9999 • xxxx@gmail.com</w:t>
       </w:r>
     </w:p>
     <w:p>
@@ -61,7 +61,7 @@
         <w:spacing w:after="0"/>
       </w:pPr>
       <w:r>
-        <w:t>Innovative and strategic AI leader with over eight years of experience in cloud development and a proven track record of collaborating with product and technological teams to develop AI-driven solutions in editorial contexts. Experienced in multi-agent orchestration, machine learning applications, and consumer product development, with a strong understanding of AI technologies and their implications in media. Skilled in bridging journalistic principles with AI solutions, advocating for responsible AI usage, and enhancing editorial workflows. Possesses excellent leadership skills, a strategic mindset, and the ability to communicate complex AI concepts to non-technical stakeholders.</w:t>
+        <w:t>With over ten years of experience in Data Science and Data Engineering, I have a proven track record of collaborating with product and technological teams to develop AI-driven solutions in diverse domains, including media, healthcare, and education. My career has been marked by strategic moves and internal promotions, demonstrating my growth-oriented mindset and leadership skills. I hold an MS in AI and an MS&amp;BS in finance (GPA 4.0), showcasing my commitment to continuous learning and excellence. I excel at leading cross-department collaborations, leveraging influence and networking to drive innovation. My resilience and adaptability have been key in overcoming challenges, such as recovering from a disc bulge through consistent health practices. I am passionate about bridging journalistic principles with AI solutions, advocating for responsible AI usage, and enhancing editorial workflows and consumer-facing products.</w:t>
       </w:r>
     </w:p>
     <w:p>
@@ -95,6 +95,7 @@
         </w:tabs>
         <w:ind w:left="0"/>
         <w:jc w:val="left"/>
+        <w:spacing w:after="0"/>
       </w:pPr>
       <w:r>
         <w:rPr>
@@ -103,13 +104,13 @@
           <w:color w:val="1F497D"/>
           <w:sz w:val="22"/>
         </w:rPr>
-        <w:t>Global Cloud Inc.</w:t>
+        <w:t>DIRECTV</w:t>
       </w:r>
       <w:r>
         <w:tab/>
       </w:r>
       <w:r>
-        <w:t>Seattle, WA</w:t>
+        <w:t>LOS ANGELES, CA</w:t>
       </w:r>
     </w:p>
     <w:tbl>
@@ -153,7 +154,7 @@
               <w:rPr>
                 <w:b/>
               </w:rPr>
-              <w:t>Senior Software Development Engineer - Elastic Infra Platform</w:t>
+              <w:t>Principal Data Scientist</w:t>
             </w:r>
             <w:r>
               <w:tab/>
@@ -162,7 +163,7 @@
               <w:rPr>
                 <w:i/>
               </w:rPr>
-              <w:t>2021.06–Present</w:t>
+              <w:t>Dec 2021 - Present</w:t>
             </w:r>
           </w:p>
         </w:tc>
@@ -171,10 +172,10 @@
     <w:p>
       <w:pPr>
         <w:pStyle w:val="MR_RoleDescription"/>
-        <w:spacing w:before="0" w:after="0"/>
+        <w:spacing w:before="120" w:after="0"/>
       </w:pPr>
       <w:r>
-        <w:t>Led AI-driven infrastructure innovations, enhancing global media tech solutions and editorial workflows.</w:t>
+        <w:t>Led AI-driven initiatives to enhance customer experience and operational efficiency in media technology.</w:t>
       </w:r>
     </w:p>
     <w:p>
@@ -184,9 +185,8 @@
         <w:jc w:val="left"/>
         <w:numPr>
           <w:ilvl w:val="0"/>
-          <w:numId w:val="1"/>
+          <w:numId w:val="100"/>
         </w:numPr>
-        <w:ind w:left="187" w:hanging="187"/>
       </w:pPr>
       <w:r>
         <w:rPr>
@@ -194,7 +194,7 @@
           <w:color w:val="000000"/>
           <w:sz w:val="20"/>
         </w:rPr>
-        <w:t>Architected batch compute systems, preventing outages and ensuring 99.99% update coverage globally by ?? %.</w:t>
+        <w:t>Transformed call-center KPIs, saving $2M+ annually, impacting 8000+ agents across multiple centers by ?? %.</w:t>
       </w:r>
     </w:p>
     <w:p>
@@ -204,9 +204,8 @@
         <w:jc w:val="left"/>
         <w:numPr>
           <w:ilvl w:val="0"/>
-          <w:numId w:val="1"/>
+          <w:numId w:val="100"/>
         </w:numPr>
-        <w:ind w:left="187" w:hanging="187"/>
       </w:pPr>
       <w:r>
         <w:rPr>
@@ -214,7 +213,7 @@
           <w:color w:val="000000"/>
           <w:sz w:val="20"/>
         </w:rPr>
-        <w:t>Spearheaded data warehouse efforts, enhancing rollout visibility for leadership across ?? regions.</w:t>
+        <w:t>Secured buy-ins from senior leaders, fostering collaboration across analytics and IT departments by ?? %.</w:t>
       </w:r>
     </w:p>
     <w:p>
@@ -224,9 +223,8 @@
         <w:jc w:val="left"/>
         <w:numPr>
           <w:ilvl w:val="0"/>
-          <w:numId w:val="1"/>
+          <w:numId w:val="100"/>
         </w:numPr>
-        <w:ind w:left="187" w:hanging="187"/>
       </w:pPr>
       <w:r>
         <w:rPr>
@@ -234,7 +232,75 @@
           <w:color w:val="000000"/>
           <w:sz w:val="20"/>
         </w:rPr>
-        <w:t>Enhanced LLM reasoning via RL self-play, developing infra-rollout agents for ?? editorial contexts.</w:t>
+        <w:t>Redefined KPIs, reducing call repeats and disconnects, enhancing agent performance metrics by ?? %.</w:t>
+      </w:r>
+    </w:p>
+    <w:p>
+      <w:pPr>
+        <w:pStyle w:val="MR_BulletPoint"/>
+        <w:spacing w:line="240" w:lineRule="auto"/>
+        <w:jc w:val="left"/>
+        <w:numPr>
+          <w:ilvl w:val="0"/>
+          <w:numId w:val="100"/>
+        </w:numPr>
+      </w:pPr>
+      <w:r>
+        <w:rPr>
+          <w:rFonts w:ascii="Palatino Linotype" w:hAnsi="Palatino Linotype"/>
+          <w:color w:val="000000"/>
+          <w:sz w:val="20"/>
+        </w:rPr>
+        <w:t>Improved product reliability by ?? +2% through redefined engineering diagnostics KPIs.</w:t>
+      </w:r>
+    </w:p>
+    <w:p>
+      <w:pPr>
+        <w:pStyle w:val="MR_BulletPoint"/>
+        <w:spacing w:line="240" w:lineRule="auto"/>
+        <w:jc w:val="left"/>
+      </w:pPr>
+      <w:r>
+        <w:rPr>
+          <w:rFonts w:ascii="Palatino Linotype" w:hAnsi="Palatino Linotype"/>
+          <w:color w:val="000000"/>
+          <w:sz w:val="20"/>
+        </w:rPr>
+        <w:t>• Led cross-departmental focus shift to ?? customer-centric strategies, enhancing collaboration.</w:t>
+      </w:r>
+    </w:p>
+    <w:p>
+      <w:pPr>
+        <w:pStyle w:val="MR_BulletPoint"/>
+        <w:spacing w:line="240" w:lineRule="auto"/>
+        <w:jc w:val="left"/>
+      </w:pPr>
+      <w:r>
+        <w:rPr>
+          <w:rFonts w:ascii="Palatino Linotype" w:hAnsi="Palatino Linotype"/>
+          <w:color w:val="000000"/>
+          <w:sz w:val="20"/>
+        </w:rPr>
+        <w:t>• Built 23 new metrics for churn models, increasing prediction accuracy by ?? 2% in marketing.</w:t>
+      </w:r>
+    </w:p>
+    <w:p>
+      <w:pPr>
+        <w:pStyle w:val="MR_BulletPoint"/>
+        <w:spacing w:line="240" w:lineRule="auto"/>
+        <w:jc w:val="left"/>
+        <w:numPr>
+          <w:ilvl w:val="0"/>
+          <w:numId w:val="100"/>
+        </w:numPr>
+      </w:pPr>
+      <w:r>
+        <w:rPr>
+          <w:rFonts w:ascii="Palatino Linotype" w:hAnsi="Palatino Linotype"/>
+          <w:color w:val="000000"/>
+          <w:sz w:val="20"/>
+        </w:rPr>
+        <w:t>Delivered detractor models for churn prediction, boosting department impact significantly by ?? %.</w:t>
       </w:r>
     </w:p>
     <w:p>
@@ -253,13 +319,13 @@
           <w:color w:val="1F497D"/>
           <w:sz w:val="22"/>
         </w:rPr>
-        <w:t>Global Cloud Inc.</w:t>
+        <w:t>Landmark Health LLC</w:t>
       </w:r>
       <w:r>
         <w:tab/>
       </w:r>
       <w:r>
-        <w:t>Seattle, WA</w:t>
+        <w:t>Huntington Beach, CA</w:t>
       </w:r>
     </w:p>
     <w:tbl>
@@ -303,7 +369,7 @@
               <w:rPr>
                 <w:b/>
               </w:rPr>
-              <w:t>Software Development Engineer II - Core Infra Platform</w:t>
+              <w:t>Sr. Consultant, Data Science</w:t>
             </w:r>
             <w:r>
               <w:tab/>
@@ -312,7 +378,7 @@
               <w:rPr>
                 <w:i/>
               </w:rPr>
-              <w:t>2019.05–2021.05</w:t>
+              <w:t>Jul 2019 - Sep 2021</w:t>
             </w:r>
           </w:p>
         </w:tc>
@@ -321,10 +387,10 @@
     <w:p>
       <w:pPr>
         <w:pStyle w:val="MR_RoleDescription"/>
-        <w:spacing w:before="0" w:after="0"/>
+        <w:spacing w:before="120" w:after="0"/>
       </w:pPr>
       <w:r>
-        <w:t>Developed AI solutions for media tech, optimizing rollout strategies and enhancing editorial operations.</w:t>
+        <w:t>Enhanced healthcare analytics and predictive modeling to improve patient outcomes and reduce costs.</w:t>
       </w:r>
     </w:p>
     <w:p>
@@ -332,11 +398,6 @@
         <w:pStyle w:val="MR_BulletPoint"/>
         <w:spacing w:line="240" w:lineRule="auto"/>
         <w:jc w:val="left"/>
-        <w:numPr>
-          <w:ilvl w:val="0"/>
-          <w:numId w:val="1"/>
-        </w:numPr>
-        <w:ind w:left="187" w:hanging="187"/>
       </w:pPr>
       <w:r>
         <w:rPr>
@@ -344,7 +405,7 @@
           <w:color w:val="000000"/>
           <w:sz w:val="20"/>
         </w:rPr>
-        <w:t>Identified 49 metrics for rollout analysis, saving over $2M and improving media tech reliability by ?? %.</w:t>
+        <w:t>• Reduced hospital admissions by ?? 14%, saving $6M, impacting 3000+ high-risk patients.</w:t>
       </w:r>
     </w:p>
     <w:p>
@@ -352,11 +413,6 @@
         <w:pStyle w:val="MR_BulletPoint"/>
         <w:spacing w:line="240" w:lineRule="auto"/>
         <w:jc w:val="left"/>
-        <w:numPr>
-          <w:ilvl w:val="0"/>
-          <w:numId w:val="1"/>
-        </w:numPr>
-        <w:ind w:left="187" w:hanging="187"/>
       </w:pPr>
       <w:r>
         <w:rPr>
@@ -364,7 +420,7 @@
           <w:color w:val="000000"/>
           <w:sz w:val="20"/>
         </w:rPr>
-        <w:t>Refined rollout algorithms, cutting time by 30% and boosting customer satisfaction in ?? media apps.</w:t>
+        <w:t>• Boosted model accuracy by ?? 30% through rebuilding inpatient re-admission prediction models.</w:t>
       </w:r>
     </w:p>
     <w:p>
@@ -372,11 +428,6 @@
         <w:pStyle w:val="MR_BulletPoint"/>
         <w:spacing w:line="240" w:lineRule="auto"/>
         <w:jc w:val="left"/>
-        <w:numPr>
-          <w:ilvl w:val="0"/>
-          <w:numId w:val="1"/>
-        </w:numPr>
-        <w:ind w:left="187" w:hanging="187"/>
       </w:pPr>
       <w:r>
         <w:rPr>
@@ -384,7 +435,52 @@
           <w:color w:val="000000"/>
           <w:sz w:val="20"/>
         </w:rPr>
-        <w:t>Innovated alert merging, reducing detection time from 24h to ?? 30m, ensuring 99.9% SLA uptime.</w:t>
+        <w:t>• Defined risk drivers, reducing inpatient visits by ?? 14% and ER visits by 20% across regions.</w:t>
+      </w:r>
+    </w:p>
+    <w:p>
+      <w:pPr>
+        <w:pStyle w:val="MR_BulletPoint"/>
+        <w:spacing w:line="240" w:lineRule="auto"/>
+        <w:jc w:val="left"/>
+      </w:pPr>
+      <w:r>
+        <w:rPr>
+          <w:rFonts w:ascii="Palatino Linotype" w:hAnsi="Palatino Linotype"/>
+          <w:color w:val="000000"/>
+          <w:sz w:val="20"/>
+        </w:rPr>
+        <w:t>• Increased dashboard performance, saving 50% time and $50K in operational costs by ?? %.</w:t>
+      </w:r>
+    </w:p>
+    <w:p>
+      <w:pPr>
+        <w:pStyle w:val="MR_BulletPoint"/>
+        <w:spacing w:line="240" w:lineRule="auto"/>
+        <w:jc w:val="left"/>
+      </w:pPr>
+      <w:r>
+        <w:rPr>
+          <w:rFonts w:ascii="Palatino Linotype" w:hAnsi="Palatino Linotype"/>
+          <w:color w:val="000000"/>
+          <w:sz w:val="20"/>
+        </w:rPr>
+        <w:t>• Developed PCP attribution algorithms, optimizing resource planning for 500+ providers by ?? %.</w:t>
+      </w:r>
+    </w:p>
+    <w:p>
+      <w:pPr>
+        <w:pStyle w:val="MR_BulletPoint"/>
+        <w:spacing w:line="240" w:lineRule="auto"/>
+        <w:jc w:val="left"/>
+      </w:pPr>
+      <w:r>
+        <w:rPr>
+          <w:rFonts w:ascii="Palatino Linotype" w:hAnsi="Palatino Linotype"/>
+          <w:color w:val="000000"/>
+          <w:sz w:val="20"/>
+        </w:rPr>
+        <w:t>• Optimized ETL pipelines, saving 50% time in healthcare economics metrics dashboards by ?? %.</w:t>
       </w:r>
     </w:p>
     <w:p>
@@ -403,13 +499,13 @@
           <w:color w:val="1F497D"/>
           <w:sz w:val="22"/>
         </w:rPr>
-        <w:t>TechCorp LLC</w:t>
+        <w:t>Capital Blue Cross</w:t>
       </w:r>
       <w:r>
         <w:tab/>
       </w:r>
       <w:r>
-        <w:t>San Francisco, CA</w:t>
+        <w:t>Harrisburg, PA</w:t>
       </w:r>
     </w:p>
     <w:tbl>
@@ -453,7 +549,7 @@
               <w:rPr>
                 <w:b/>
               </w:rPr>
-              <w:t>Software Engineer</w:t>
+              <w:t>Sr. Business Consultant</w:t>
             </w:r>
             <w:r>
               <w:tab/>
@@ -462,7 +558,7 @@
               <w:rPr>
                 <w:i/>
               </w:rPr>
-              <w:t>2016.11–2019.03</w:t>
+              <w:t>Apr 2017 - Jul 2019</w:t>
             </w:r>
           </w:p>
         </w:tc>
@@ -471,10 +567,10 @@
     <w:p>
       <w:pPr>
         <w:pStyle w:val="MR_RoleDescription"/>
-        <w:spacing w:before="0" w:after="0"/>
+        <w:spacing w:before="120" w:after="0"/>
       </w:pPr>
       <w:r>
-        <w:t>Led AI and data science initiatives, optimizing media platform integrations and consumer product development.</w:t>
+        <w:t>Managed complex healthcare analytics for regulatory compliance and improved patient care metrics.</w:t>
       </w:r>
     </w:p>
     <w:p>
@@ -484,9 +580,8 @@
         <w:jc w:val="left"/>
         <w:numPr>
           <w:ilvl w:val="0"/>
-          <w:numId w:val="1"/>
+          <w:numId w:val="100"/>
         </w:numPr>
-        <w:ind w:left="187" w:hanging="187"/>
       </w:pPr>
       <w:r>
         <w:rPr>
@@ -494,7 +589,7 @@
           <w:color w:val="000000"/>
           <w:sz w:val="20"/>
         </w:rPr>
-        <w:t>Led ML infra migration to ?? AWS, achieving 99.9% availability for media benefit recommendation services.</w:t>
+        <w:t>Managed end-to-end healthcare analytics for regulatory compliance across ?? health plans.</w:t>
       </w:r>
     </w:p>
     <w:p>
@@ -502,11 +597,6 @@
         <w:pStyle w:val="MR_BulletPoint"/>
         <w:spacing w:line="240" w:lineRule="auto"/>
         <w:jc w:val="left"/>
-        <w:numPr>
-          <w:ilvl w:val="0"/>
-          <w:numId w:val="1"/>
-        </w:numPr>
-        <w:ind w:left="187" w:hanging="187"/>
       </w:pPr>
       <w:r>
         <w:rPr>
@@ -514,19 +604,14 @@
           <w:color w:val="000000"/>
           <w:sz w:val="20"/>
         </w:rPr>
-        <w:t>Designed distributed message queues, streamlining enterprise integration across ?? media platforms.</w:t>
+        <w:t>• Led CMS regulatory reporting deliveries with 100+ patient care metrics, ensuring accuracy by ?? %.</w:t>
       </w:r>
     </w:p>
     <w:p>
       <w:pPr>
         <w:pStyle w:val="MR_BulletPoint"/>
-        <w:spacing w:line="240" w:lineRule="auto"/>
         <w:jc w:val="left"/>
-        <w:numPr>
-          <w:ilvl w:val="0"/>
-          <w:numId w:val="1"/>
-        </w:numPr>
-        <w:ind w:left="187" w:hanging="187"/>
+        <w:spacing w:after="0"/>
       </w:pPr>
       <w:r>
         <w:rPr>
@@ -534,7 +619,7 @@
           <w:color w:val="000000"/>
           <w:sz w:val="20"/>
         </w:rPr>
-        <w:t>Implemented caching service for breach detection, saving over $200k in cloud costs for ?? media clients.</w:t>
+        <w:t>• Coordinated relations with 2 auditor agencies and 7 health plans for seamless operations by ?? %.</w:t>
       </w:r>
     </w:p>
     <w:p>
@@ -545,6 +630,7 @@
         </w:tabs>
         <w:ind w:left="0"/>
         <w:jc w:val="left"/>
+        <w:spacing w:after="0"/>
       </w:pPr>
       <w:r>
         <w:rPr>
@@ -553,13 +639,13 @@
           <w:color w:val="1F497D"/>
           <w:sz w:val="22"/>
         </w:rPr>
-        <w:t>HealthData Systems</w:t>
+        <w:t>Pennsylvania Department of Education</w:t>
       </w:r>
       <w:r>
         <w:tab/>
       </w:r>
       <w:r>
-        <w:t>Chicago, IL</w:t>
+        <w:t>Harrisburg, PA</w:t>
       </w:r>
     </w:p>
     <w:tbl>
@@ -603,7 +689,7 @@
               <w:rPr>
                 <w:b/>
               </w:rPr>
-              <w:t>Software Engineer</w:t>
+              <w:t>Data Analyst &amp; Data Architect</w:t>
             </w:r>
             <w:r>
               <w:tab/>
@@ -612,7 +698,7 @@
               <w:rPr>
                 <w:i/>
               </w:rPr>
-              <w:t>2015.09–2016.11</w:t>
+              <w:t>Oct 2014 - Feb 2017</w:t>
             </w:r>
           </w:p>
         </w:tc>
@@ -621,10 +707,10 @@
     <w:p>
       <w:pPr>
         <w:pStyle w:val="MR_RoleDescription"/>
-        <w:spacing w:before="0" w:after="0"/>
+        <w:spacing w:before="120" w:after="0"/>
       </w:pPr>
       <w:r>
-        <w:t>Engineered cloud solutions for media data management, ensuring high durability and efficient resource use.</w:t>
+        <w:t>Developed analytics solutions to enhance educational outcomes and streamline data processes.</w:t>
       </w:r>
     </w:p>
     <w:p>
@@ -634,9 +720,8 @@
         <w:jc w:val="left"/>
         <w:numPr>
           <w:ilvl w:val="0"/>
-          <w:numId w:val="1"/>
+          <w:numId w:val="100"/>
         </w:numPr>
-        <w:ind w:left="187" w:hanging="187"/>
       </w:pPr>
       <w:r>
         <w:rPr>
@@ -644,18 +729,47 @@
           <w:color w:val="000000"/>
           <w:sz w:val="20"/>
         </w:rPr>
-        <w:t>Designed data placement service, ensuring 99.9999% data durability for media data lakes globally by ?? %.</w:t>
+        <w:t>Led analytics for state-wide educator onboarding, improving student performance monitoring by ?? %.</w:t>
+      </w:r>
+    </w:p>
+    <w:p>
+      <w:pPr>
+        <w:pStyle w:val="MR_BulletPoint"/>
+        <w:spacing w:line="240" w:lineRule="auto"/>
+        <w:jc w:val="left"/>
+      </w:pPr>
+      <w:r>
+        <w:rPr>
+          <w:rFonts w:ascii="Palatino Linotype" w:hAnsi="Palatino Linotype"/>
+          <w:color w:val="000000"/>
+          <w:sz w:val="20"/>
+        </w:rPr>
+        <w:t>• Transitioned from vendor solutions to in-house support, enhancing efficiency by ?? %.</w:t>
+      </w:r>
+    </w:p>
+    <w:p>
+      <w:pPr>
+        <w:pStyle w:val="MR_BulletPoint"/>
+        <w:spacing w:line="240" w:lineRule="auto"/>
+        <w:jc w:val="left"/>
+        <w:numPr>
+          <w:ilvl w:val="0"/>
+          <w:numId w:val="100"/>
+        </w:numPr>
+      </w:pPr>
+      <w:r>
+        <w:rPr>
+          <w:rFonts w:ascii="Palatino Linotype" w:hAnsi="Palatino Linotype"/>
+          <w:color w:val="000000"/>
+          <w:sz w:val="20"/>
+        </w:rPr>
+        <w:t>Created 10 new metrics, boosting educators' capabilities for monitoring student outcomes by ?? %.</w:t>
       </w:r>
     </w:p>
     <w:p>
       <w:pPr>
         <w:pStyle w:val="MR_BulletPoint"/>
         <w:jc w:val="left"/>
-        <w:numPr>
-          <w:ilvl w:val="0"/>
-          <w:numId w:val="1"/>
-        </w:numPr>
-        <w:ind w:left="187" w:hanging="187"/>
         <w:spacing w:after="0"/>
       </w:pPr>
       <w:r>
@@ -664,7 +778,7 @@
           <w:color w:val="000000"/>
           <w:sz w:val="20"/>
         </w:rPr>
-        <w:t>Built garbage collector for space reclamation, handling data efficiently across ?? media systems.</w:t>
+        <w:t>• Designed ETL pipelines, saving $50K annually and reducing processing time by ?? 50%.</w:t>
       </w:r>
     </w:p>
     <w:p>
@@ -698,6 +812,7 @@
         </w:tabs>
         <w:ind w:left="0"/>
         <w:jc w:val="left"/>
+        <w:spacing w:after="0"/>
       </w:pPr>
       <w:r>
         <w:rPr>
@@ -706,13 +821,13 @@
           <w:color w:val="1F497D"/>
           <w:sz w:val="22"/>
         </w:rPr>
-        <w:t>Notecnirp University</w:t>
+        <w:t>Johns Hopkins University</w:t>
       </w:r>
       <w:r>
         <w:tab/>
       </w:r>
       <w:r>
-        <w:t>City, State</w:t>
+        <w:t>US</w:t>
       </w:r>
     </w:p>
     <w:tbl>
@@ -756,7 +871,7 @@
               <w:rPr>
                 <w:b/>
               </w:rPr>
-              <w:t>M.S. in Computer Science</w:t>
+              <w:t>MS in Artificial Intelligence</w:t>
             </w:r>
             <w:r>
               <w:tab/>
@@ -765,7 +880,7 @@
               <w:rPr>
                 <w:i/>
               </w:rPr>
-              <w:t>2015.06</w:t>
+              <w:t>2018-2023</w:t>
             </w:r>
           </w:p>
         </w:tc>
@@ -776,11 +891,6 @@
         <w:pStyle w:val="MR_BulletPoint"/>
         <w:spacing w:line="240" w:lineRule="auto"/>
         <w:jc w:val="left"/>
-        <w:numPr>
-          <w:ilvl w:val="0"/>
-          <w:numId w:val="1"/>
-        </w:numPr>
-        <w:ind w:left="187" w:hanging="187"/>
       </w:pPr>
       <w:r>
         <w:rPr>
@@ -788,7 +898,26 @@
           <w:color w:val="000000"/>
           <w:sz w:val="20"/>
         </w:rPr>
-        <w:t>Focused on AI technologies and data science methodologies, with coursework in machine learning and data analysis.</w:t>
+        <w:t>• Transitioned from a business background to AI, enhancing cross-functional collaboration skills while working full-time</w:t>
+      </w:r>
+    </w:p>
+    <w:p>
+      <w:pPr>
+        <w:pStyle w:val="MR_BulletPoint"/>
+        <w:spacing w:line="240" w:lineRule="auto"/>
+        <w:jc w:val="left"/>
+        <w:numPr>
+          <w:ilvl w:val="0"/>
+          <w:numId w:val="100"/>
+        </w:numPr>
+      </w:pPr>
+      <w:r>
+        <w:rPr>
+          <w:rFonts w:ascii="Palatino Linotype" w:hAnsi="Palatino Linotype"/>
+          <w:color w:val="000000"/>
+          <w:sz w:val="20"/>
+        </w:rPr>
+        <w:t>Completed 7 prerequisites in advanced math and programming, focusing on data analysis and machine learning applications</w:t>
       </w:r>
     </w:p>
     <w:p>
@@ -803,22 +932,7 @@
           <w:color w:val="000000"/>
           <w:sz w:val="20"/>
         </w:rPr>
-        <w:t>Completed a capstone project on AI-driven solutions for media workflows, enhancing editorial processes.</w:t>
-      </w:r>
-    </w:p>
-    <w:p>
-      <w:pPr>
-        <w:pStyle w:val="MR_BulletPoint"/>
-        <w:spacing w:line="240" w:lineRule="auto"/>
-        <w:jc w:val="left"/>
-      </w:pPr>
-      <w:r>
-        <w:rPr>
-          <w:rFonts w:ascii="Palatino Linotype" w:hAnsi="Palatino Linotype"/>
-          <w:color w:val="000000"/>
-          <w:sz w:val="20"/>
-        </w:rPr>
-        <w:t>Collaborated with cross-functional teams on AI applications in consumer product development.</w:t>
+        <w:t>• Completed 11 graduate courses, including AI technologies and consumer product development, with a focus on media applications</w:t>
       </w:r>
     </w:p>
     <w:p>
@@ -829,6 +943,7 @@
         </w:tabs>
         <w:ind w:left="0"/>
         <w:jc w:val="left"/>
+        <w:spacing w:after="0"/>
       </w:pPr>
       <w:r>
         <w:rPr>
@@ -837,13 +952,13 @@
           <w:color w:val="1F497D"/>
           <w:sz w:val="22"/>
         </w:rPr>
-        <w:t>Jiangning University</w:t>
+        <w:t>University of Maryland</w:t>
       </w:r>
       <w:r>
         <w:tab/>
       </w:r>
       <w:r>
-        <w:t>City, State</w:t>
+        <w:t>US</w:t>
       </w:r>
     </w:p>
     <w:tbl>
@@ -887,7 +1002,7 @@
               <w:rPr>
                 <w:b/>
               </w:rPr>
-              <w:t>B.S. in Computer Science</w:t>
+              <w:t>MS in Finance</w:t>
             </w:r>
             <w:r>
               <w:tab/>
@@ -896,7 +1011,7 @@
               <w:rPr>
                 <w:i/>
               </w:rPr>
-              <w:t>2012.06</w:t>
+              <w:t>2012-2014</w:t>
             </w:r>
           </w:p>
         </w:tc>
@@ -905,13 +1020,8 @@
     <w:p>
       <w:pPr>
         <w:pStyle w:val="MR_BulletPoint"/>
-        <w:spacing w:line="240" w:lineRule="auto"/>
         <w:jc w:val="left"/>
-        <w:numPr>
-          <w:ilvl w:val="0"/>
-          <w:numId w:val="1"/>
-        </w:numPr>
-        <w:ind w:left="187" w:hanging="187"/>
+        <w:spacing w:after="0"/>
       </w:pPr>
       <w:r>
         <w:rPr>
@@ -919,7 +1029,7 @@
           <w:color w:val="000000"/>
           <w:sz w:val="20"/>
         </w:rPr>
-        <w:t>Developed a strong foundation in computer science principles with a focus on AI and data analysis.</w:t>
+        <w:t>• Developed strong analytical and decision-making skills applicable to AI-driven solutions</w:t>
       </w:r>
     </w:p>
     <w:p>
@@ -934,7 +1044,103 @@
           <w:color w:val="000000"/>
           <w:sz w:val="20"/>
         </w:rPr>
-        <w:t>Participated in a research project analyzing AI implications in media, contributing to a published paper.</w:t>
+        <w:t>• Gained experience in data analysis and strategic financial planning</w:t>
+      </w:r>
+    </w:p>
+    <w:p>
+      <w:pPr>
+        <w:pStyle w:val="MR_Company"/>
+        <w:tabs>
+          <w:tab w:pos="10539" w:val="right"/>
+        </w:tabs>
+        <w:ind w:left="0"/>
+        <w:jc w:val="left"/>
+      </w:pPr>
+      <w:r>
+        <w:rPr>
+          <w:rFonts w:ascii="Palatino Linotype" w:hAnsi="Palatino Linotype"/>
+          <w:b/>
+          <w:color w:val="1F497D"/>
+          <w:sz w:val="22"/>
+        </w:rPr>
+        <w:t>University of Nottingham</w:t>
+      </w:r>
+      <w:r>
+        <w:tab/>
+      </w:r>
+      <w:r>
+        <w:t>China</w:t>
+      </w:r>
+    </w:p>
+    <w:tbl>
+      <w:tblPr>
+        <w:tblW w:type="auto" w:w="0"/>
+        <w:tblLayout w:type="fixed"/>
+        <w:tblLook w:firstColumn="1" w:firstRow="1" w:lastColumn="0" w:lastRow="0" w:noHBand="0" w:noVBand="1" w:val="04A0"/>
+        <w:tblBorders>
+          <w:top w:val="none"/>
+          <w:left w:val="none"/>
+          <w:bottom w:val="none"/>
+          <w:right w:val="none"/>
+          <w:insideH w:val="none"/>
+          <w:insideV w:val="none"/>
+        </w:tblBorders>
+      </w:tblPr>
+      <w:tblGrid>
+        <w:gridCol w:w="10540"/>
+      </w:tblGrid>
+      <w:tr>
+        <w:tc>
+          <w:tcPr>
+            <w:tcW w:type="dxa" w:w="10540"/>
+            <w:shd w:val="clear" w:color="auto" w:fill="E8F2FF"/>
+            <w:vAlign w:val="top"/>
+            <w:tcMar>
+              <w:top w:w="5" w:type="dxa"/>
+              <w:left w:w="15" w:type="dxa"/>
+              <w:bottom w:w="15" w:type="dxa"/>
+              <w:right w:w="15" w:type="dxa"/>
+            </w:tcMar>
+          </w:tcPr>
+          <w:p>
+            <w:pPr>
+              <w:pStyle w:val="RoleBoxText"/>
+              <w:tabs>
+                <w:tab w:pos="10540" w:val="right"/>
+              </w:tabs>
+            </w:pPr>
+            <w:r>
+              <w:rPr>
+                <w:b/>
+              </w:rPr>
+              <w:t>BS in Finance</w:t>
+            </w:r>
+            <w:r>
+              <w:tab/>
+            </w:r>
+            <w:r>
+              <w:rPr>
+                <w:i/>
+              </w:rPr>
+              <w:t>2008-2012</w:t>
+            </w:r>
+          </w:p>
+        </w:tc>
+      </w:tr>
+    </w:tbl>
+    <w:p>
+      <w:pPr>
+        <w:pStyle w:val="MR_BulletPoint"/>
+        <w:jc w:val="left"/>
+        <w:spacing w:after="0"/>
+      </w:pPr>
+      <w:r>
+        <w:rPr>
+          <w:rFonts w:ascii="Palatino Linotype" w:hAnsi="Palatino Linotype"/>
+          <w:color w:val="000000"/>
+          <w:sz w:val="20"/>
+        </w:rPr>
+        <w:t>• Graduated with First Honors Degree, GPA 4.0, awarded Dean’s Scholarship (top 5%)</w:t>
       </w:r>
     </w:p>
     <w:p>
@@ -949,7 +1155,7 @@
           <w:color w:val="000000"/>
           <w:sz w:val="20"/>
         </w:rPr>
-        <w:t>Received recognition for leadership in a student-led initiative on ethical AI usage.</w:t>
+        <w:t>• Demonstrated leadership and organizational skills through academic projects</w:t>
       </w:r>
     </w:p>
     <w:p>
@@ -988,7 +1194,7 @@
         <w:pStyle w:val="MR_SkillList"/>
       </w:pPr>
       <w:r>
-        <w:t>AI technologies, Data Science, Data Analysis, Machine Learning Applications, Consumer Product Development, Large Scale Distributed Systems, LLM Orchestration, Python, SQL, C++, C#, Java</w:t>
+        <w:t>AI technologies, Data analysis, Machine learning applications, Consumer product development, Python, R, SQL, Cloud platform Azure/AWS, Scikit-learn, TensorFlow, PyTorch, NLP</w:t>
       </w:r>
     </w:p>
     <w:p>
@@ -1004,7 +1210,7 @@
         <w:pStyle w:val="MR_SkillList"/>
       </w:pPr>
       <w:r>
-        <w:t>Leadership, Strategic Mindset, Cross-functional Collaboration, Communication of Complex Concepts, Advocacy for AI Ethics</w:t>
+        <w:t>Leadership, Strategic mindset, Cross-functional collaboration, Communication of complex concepts, Advocacy for AI ethics</w:t>
       </w:r>
     </w:p>
     <w:p>
@@ -1021,7 +1227,7 @@
         <w:spacing w:after="0"/>
       </w:pPr>
       <w:r>
-        <w:t>Editorial Operations, Collaboration with Product and Technological Teams, Decision-making, Organization</w:t>
+        <w:t>Editorial operations, Collaboration with product and technological teams, Experiment design, Data Engineering</w:t>
       </w:r>
     </w:p>
     <w:p>
@@ -1259,6 +1465,24 @@
   </w:num>
   <w:num w:numId="9">
     <w:abstractNumId w:val="0"/>
+  </w:num>
+  <w:abstractNum w:abstractNumId="100">
+    <w:lvl w:ilvl="0">
+      <w:start w:val="1"/>
+      <w:numFmt w:val="bullet"/>
+      <w:lvlText w:val="•"/>
+      <w:lvlJc w:val="left"/>
+      <w:pPr>
+        <w:ind w:left="331" w:hanging="187"/>
+      </w:pPr>
+      <w:rPr>
+        <w:rFonts w:ascii="Calibri" w:hAnsi="Calibri" w:hint="default"/>
+        <w:sz w:val="22"/>
+      </w:rPr>
+    </w:lvl>
+  </w:abstractNum>
+  <w:num w:numId="100">
+    <w:abstractNumId w:val="100"/>
   </w:num>
 </w:numbering>
 </file>
@@ -13179,12 +13403,12 @@
     <w:name w:val="MR_RoleDescription"/>
     <w:pPr>
       <w:spacing w:after="0" w:before="0"/>
-      <w:ind w:left="0"/>
+      <w:ind w:left="144"/>
       <w:jc w:val="left"/>
     </w:pPr>
     <w:rPr>
       <w:rFonts w:ascii="Palatino Linotype" w:hAnsi="Palatino Linotype"/>
-      <w:i/>
+      <w:b/>
       <w:color w:val="000000"/>
       <w:sz w:val="20"/>
     </w:rPr>

</xml_diff>